<commit_message>
Updated the current forms
</commit_message>
<xml_diff>
--- a/documentation/csproj2/CURRENT_FORMS.docx
+++ b/documentation/csproj2/CURRENT_FORMS.docx
@@ -1,6 +1,6 @@
 
 <file path=word/document.xml><?xml version="1.0" encoding="utf-8"?>
-<w:document xmlns:wpc="http://schemas.microsoft.com/office/word/2010/wordprocessingCanvas" xmlns:mc="http://schemas.openxmlformats.org/markup-compatibility/2006" xmlns:o="urn:schemas-microsoft-com:office:office" xmlns:r="http://schemas.openxmlformats.org/officeDocument/2006/relationships" xmlns:m="http://schemas.openxmlformats.org/officeDocument/2006/math" xmlns:v="urn:schemas-microsoft-com:vml" xmlns:wp14="http://schemas.microsoft.com/office/word/2010/wordprocessingDrawing" xmlns:wp="http://schemas.openxmlformats.org/drawingml/2006/wordprocessingDrawing" xmlns:w10="urn:schemas-microsoft-com:office:word" xmlns:w="http://schemas.openxmlformats.org/wordprocessingml/2006/main" xmlns:w14="http://schemas.microsoft.com/office/word/2010/wordml" xmlns:w15="http://schemas.microsoft.com/office/word/2012/wordml" xmlns:wpg="http://schemas.microsoft.com/office/word/2010/wordprocessingGroup" xmlns:wpi="http://schemas.microsoft.com/office/word/2010/wordprocessingInk" xmlns:wne="http://schemas.microsoft.com/office/word/2006/wordml" xmlns:wps="http://schemas.microsoft.com/office/word/2010/wordprocessingShape" mc:Ignorable="w14 w15 wp14">
+<w:document xmlns:wpc="http://schemas.microsoft.com/office/word/2010/wordprocessingCanvas" xmlns:cx="http://schemas.microsoft.com/office/drawing/2014/chartex" xmlns:cx1="http://schemas.microsoft.com/office/drawing/2015/9/8/chartex" xmlns:mc="http://schemas.openxmlformats.org/markup-compatibility/2006" xmlns:o="urn:schemas-microsoft-com:office:office" xmlns:r="http://schemas.openxmlformats.org/officeDocument/2006/relationships" xmlns:m="http://schemas.openxmlformats.org/officeDocument/2006/math" xmlns:v="urn:schemas-microsoft-com:vml" xmlns:wp14="http://schemas.microsoft.com/office/word/2010/wordprocessingDrawing" xmlns:wp="http://schemas.openxmlformats.org/drawingml/2006/wordprocessingDrawing" xmlns:w10="urn:schemas-microsoft-com:office:word" xmlns:w="http://schemas.openxmlformats.org/wordprocessingml/2006/main" xmlns:w14="http://schemas.microsoft.com/office/word/2010/wordml" xmlns:w15="http://schemas.microsoft.com/office/word/2012/wordml" xmlns:w16se="http://schemas.microsoft.com/office/word/2015/wordml/symex" xmlns:wpg="http://schemas.microsoft.com/office/word/2010/wordprocessingGroup" xmlns:wpi="http://schemas.microsoft.com/office/word/2010/wordprocessingInk" xmlns:wne="http://schemas.microsoft.com/office/word/2006/wordml" xmlns:wps="http://schemas.microsoft.com/office/word/2010/wordprocessingShape" mc:Ignorable="w14 w15 w16se wp14">
   <w:body>
     <w:p>
       <w:pPr>
@@ -27,6 +27,12 @@
         </w:rPr>
         <w:t>Enrollment Form for Pre-School to Junior High School Students</w:t>
       </w:r>
+      <w:r>
+        <w:rPr>
+          <w:sz w:val="28"/>
+        </w:rPr>
+        <w:t xml:space="preserve"> of Ville Saint John Academy</w:t>
+      </w:r>
     </w:p>
     <w:p>
       <w:pPr>
@@ -45,7 +51,7 @@
         </w:rPr>
         <w:drawing>
           <wp:inline distT="0" distB="0" distL="0" distR="0">
-            <wp:extent cx="5172075" cy="7485320"/>
+            <wp:extent cx="5171678" cy="7065645"/>
             <wp:effectExtent l="0" t="0" r="0" b="1905"/>
             <wp:docPr id="1561" name="Picture 1561"/>
             <wp:cNvGraphicFramePr>
@@ -73,7 +79,7 @@
                   <pic:spPr>
                     <a:xfrm>
                       <a:off x="0" y="0"/>
-                      <a:ext cx="5185318" cy="7504486"/>
+                      <a:ext cx="5186752" cy="7086239"/>
                     </a:xfrm>
                     <a:prstGeom prst="rect">
                       <a:avLst/>
@@ -98,7 +104,7 @@
 </file>
 
 <file path=word/styles.xml><?xml version="1.0" encoding="utf-8"?>
-<w:styles xmlns:mc="http://schemas.openxmlformats.org/markup-compatibility/2006" xmlns:r="http://schemas.openxmlformats.org/officeDocument/2006/relationships" xmlns:w="http://schemas.openxmlformats.org/wordprocessingml/2006/main" xmlns:w14="http://schemas.microsoft.com/office/word/2010/wordml" xmlns:w15="http://schemas.microsoft.com/office/word/2012/wordml" mc:Ignorable="w14 w15">
+<w:styles xmlns:mc="http://schemas.openxmlformats.org/markup-compatibility/2006" xmlns:r="http://schemas.openxmlformats.org/officeDocument/2006/relationships" xmlns:w="http://schemas.openxmlformats.org/wordprocessingml/2006/main" xmlns:w14="http://schemas.microsoft.com/office/word/2010/wordml" xmlns:w15="http://schemas.microsoft.com/office/word/2012/wordml" xmlns:w16se="http://schemas.microsoft.com/office/word/2015/wordml/symex" mc:Ignorable="w14 w15 w16se">
   <w:docDefaults>
     <w:rPrDefault>
       <w:rPr>

</xml_diff>